<commit_message>
Change point value in Instructions menu
</commit_message>
<xml_diff>
--- a/Project-EatSharp-Explanation.docx
+++ b/Project-EatSharp-Explanation.docx
@@ -11,7 +11,6 @@
           <w:szCs w:val="96"/>
         </w:rPr>
       </w:pPr>
-      <w:bookmarkStart w:id="0" w:name="_GoBack"/>
       <w:r>
         <w:rPr>
           <w:sz w:val="96"/>
@@ -20,7 +19,6 @@
         <w:t>Team "Hydra"</w:t>
       </w:r>
     </w:p>
-    <w:bookmarkEnd w:id="0"/>
     <w:p>
       <w:pPr>
         <w:jc w:val="center"/>
@@ -613,16 +611,28 @@
           <w:rFonts w:ascii="Times New Roman" w:hAnsi="Times New Roman" w:cs="Times New Roman"/>
           <w:sz w:val="28"/>
           <w:szCs w:val="28"/>
-        </w:rPr>
-      </w:pPr>
-      <w:r>
-        <w:rPr>
-          <w:rFonts w:ascii="Times New Roman" w:hAnsi="Times New Roman" w:cs="Times New Roman"/>
-          <w:sz w:val="28"/>
-          <w:szCs w:val="28"/>
-        </w:rPr>
-        <w:t>Big points come when you eat 1 of the 4 “#” symbols. Each of them worth 50</w:t>
-      </w:r>
+          <w:lang w:val="bg-BG"/>
+        </w:rPr>
+      </w:pPr>
+      <w:r>
+        <w:rPr>
+          <w:rFonts w:ascii="Times New Roman" w:hAnsi="Times New Roman" w:cs="Times New Roman"/>
+          <w:sz w:val="28"/>
+          <w:szCs w:val="28"/>
+        </w:rPr>
+        <w:t xml:space="preserve">Big points come when you eat 1 of the 4 “#” symbols. Each of them worth </w:t>
+      </w:r>
+      <w:r>
+        <w:rPr>
+          <w:rFonts w:ascii="Times New Roman" w:hAnsi="Times New Roman" w:cs="Times New Roman"/>
+          <w:sz w:val="28"/>
+          <w:szCs w:val="28"/>
+          <w:lang w:val="bg-BG"/>
+        </w:rPr>
+        <w:t>25</w:t>
+      </w:r>
+      <w:bookmarkStart w:id="0" w:name="_GoBack"/>
+      <w:bookmarkEnd w:id="0"/>
     </w:p>
     <w:p>
       <w:pPr>

</xml_diff>